<commit_message>
Working on project presentation
Working on project presentation
</commit_message>
<xml_diff>
--- a/Top 5 European Leagues Analysis.docx
+++ b/Top 5 European Leagues Analysis.docx
@@ -630,25 +630,7 @@
                 <w:sz w:val="24"/>
                 <w:szCs w:val="24"/>
               </w:rPr>
-              <w:t>09/1</w:t>
-            </w:r>
-            <w:r>
-              <w:rPr>
-                <w:rFonts w:asciiTheme="majorHAnsi" w:hAnsiTheme="majorHAnsi" w:cstheme="majorHAnsi"/>
-                <w:color w:val="1F497D" w:themeColor="text2"/>
-                <w:sz w:val="24"/>
-                <w:szCs w:val="24"/>
-              </w:rPr>
-              <w:t>6</w:t>
-            </w:r>
-            <w:r>
-              <w:rPr>
-                <w:rFonts w:asciiTheme="majorHAnsi" w:hAnsiTheme="majorHAnsi" w:cstheme="majorHAnsi"/>
-                <w:color w:val="1F497D" w:themeColor="text2"/>
-                <w:sz w:val="24"/>
-                <w:szCs w:val="24"/>
-              </w:rPr>
-              <w:t>/2020</w:t>
+              <w:t>09/16/2020</w:t>
             </w:r>
           </w:p>
         </w:tc>
@@ -716,25 +698,7 @@
                 <w:sz w:val="24"/>
                 <w:szCs w:val="24"/>
               </w:rPr>
-              <w:t>09/1</w:t>
-            </w:r>
-            <w:r>
-              <w:rPr>
-                <w:rFonts w:asciiTheme="majorHAnsi" w:hAnsiTheme="majorHAnsi" w:cstheme="majorHAnsi"/>
-                <w:color w:val="1F497D" w:themeColor="text2"/>
-                <w:sz w:val="24"/>
-                <w:szCs w:val="24"/>
-              </w:rPr>
-              <w:t>7</w:t>
-            </w:r>
-            <w:r>
-              <w:rPr>
-                <w:rFonts w:asciiTheme="majorHAnsi" w:hAnsiTheme="majorHAnsi" w:cstheme="majorHAnsi"/>
-                <w:color w:val="1F497D" w:themeColor="text2"/>
-                <w:sz w:val="24"/>
-                <w:szCs w:val="24"/>
-              </w:rPr>
-              <w:t>/2020</w:t>
+              <w:t>09/17/2020</w:t>
             </w:r>
           </w:p>
         </w:tc>
@@ -1874,27 +1838,7 @@
                 <w:szCs w:val="24"/>
                 <w:shd w:val="clear" w:color="auto" w:fill="FFFFFF"/>
               </w:rPr>
-              <w:t xml:space="preserve">Best League </w:t>
-            </w:r>
-            <w:r>
-              <w:rPr>
-                <w:rFonts w:asciiTheme="majorHAnsi" w:hAnsiTheme="majorHAnsi" w:cstheme="majorHAnsi"/>
-                <w:color w:val="1F497D" w:themeColor="text2"/>
-                <w:sz w:val="24"/>
-                <w:szCs w:val="24"/>
-                <w:shd w:val="clear" w:color="auto" w:fill="FFFFFF"/>
-              </w:rPr>
-              <w:t>i</w:t>
-            </w:r>
-            <w:r>
-              <w:rPr>
-                <w:rFonts w:asciiTheme="majorHAnsi" w:hAnsiTheme="majorHAnsi" w:cstheme="majorHAnsi"/>
-                <w:color w:val="1F497D" w:themeColor="text2"/>
-                <w:sz w:val="24"/>
-                <w:szCs w:val="24"/>
-                <w:shd w:val="clear" w:color="auto" w:fill="FFFFFF"/>
-              </w:rPr>
-              <w:t>n Europe</w:t>
+              <w:t>Best League in Europe</w:t>
             </w:r>
             <w:r>
               <w:rPr>
@@ -1976,9 +1920,51 @@
                 <w:szCs w:val="24"/>
                 <w:shd w:val="clear" w:color="auto" w:fill="FFFFFF"/>
               </w:rPr>
-              <w:t>League Champions</w:t>
+              <w:t>League Champions in the top 5 European leagues?</w:t>
+            </w:r>
+          </w:p>
+          <w:p>
+            <w:pPr>
+              <w:rPr>
+                <w:rFonts w:asciiTheme="majorHAnsi" w:hAnsiTheme="majorHAnsi" w:cstheme="majorHAnsi"/>
+                <w:color w:val="1F497D" w:themeColor="text2"/>
+                <w:sz w:val="24"/>
+                <w:szCs w:val="24"/>
+                <w:highlight w:val="white"/>
+              </w:rPr>
+            </w:pPr>
+            <w:r>
+              <w:rPr>
+                <w:rFonts w:asciiTheme="majorHAnsi" w:hAnsiTheme="majorHAnsi" w:cstheme="majorHAnsi"/>
+                <w:color w:val="1F497D" w:themeColor="text2"/>
+                <w:sz w:val="24"/>
+                <w:szCs w:val="24"/>
+                <w:highlight w:val="white"/>
+              </w:rPr>
+              <w:t xml:space="preserve">Who are </w:t>
             </w:r>
             <w:r>
+              <w:rPr>
+                <w:rFonts w:asciiTheme="majorHAnsi" w:hAnsiTheme="majorHAnsi" w:cstheme="majorHAnsi"/>
+                <w:color w:val="1F497D" w:themeColor="text2"/>
+                <w:sz w:val="24"/>
+                <w:szCs w:val="24"/>
+              </w:rPr>
+              <w:t>the Top 5 Strikers (2017 till 2020)</w:t>
+            </w:r>
+            <w:r>
+              <w:rPr>
+                <w:rFonts w:asciiTheme="majorHAnsi" w:hAnsiTheme="majorHAnsi" w:cstheme="majorHAnsi"/>
+                <w:color w:val="1F497D" w:themeColor="text2"/>
+                <w:sz w:val="24"/>
+                <w:szCs w:val="24"/>
+                <w:highlight w:val="white"/>
+              </w:rPr>
+              <w:t xml:space="preserve"> in Europe?</w:t>
+            </w:r>
+          </w:p>
+          <w:p>
+            <w:pPr>
               <w:rPr>
                 <w:rFonts w:asciiTheme="majorHAnsi" w:hAnsiTheme="majorHAnsi" w:cstheme="majorHAnsi"/>
                 <w:color w:val="1F497D" w:themeColor="text2"/>
@@ -1986,7 +1972,16 @@
                 <w:szCs w:val="24"/>
                 <w:shd w:val="clear" w:color="auto" w:fill="FFFFFF"/>
               </w:rPr>
-              <w:t xml:space="preserve"> in the top 5 European leagues?</w:t>
+            </w:pPr>
+            <w:r>
+              <w:rPr>
+                <w:rFonts w:asciiTheme="majorHAnsi" w:hAnsiTheme="majorHAnsi" w:cstheme="majorHAnsi"/>
+                <w:color w:val="1F497D" w:themeColor="text2"/>
+                <w:sz w:val="24"/>
+                <w:szCs w:val="24"/>
+                <w:shd w:val="clear" w:color="auto" w:fill="FFFFFF"/>
+              </w:rPr>
+              <w:t>What is the players Age categorization?</w:t>
             </w:r>
           </w:p>
           <w:p>
@@ -1996,7 +1991,6 @@
                 <w:color w:val="1F497D" w:themeColor="text2"/>
                 <w:sz w:val="24"/>
                 <w:szCs w:val="24"/>
-                <w:highlight w:val="white"/>
               </w:rPr>
             </w:pPr>
             <w:r>
@@ -2015,9 +2009,8 @@
                 <w:color w:val="1F497D" w:themeColor="text2"/>
                 <w:sz w:val="24"/>
                 <w:szCs w:val="24"/>
-                <w:highlight w:val="white"/>
-              </w:rPr>
-              <w:t xml:space="preserve">are </w:t>
+              </w:rPr>
+              <w:t>are the Top 10</w:t>
             </w:r>
             <w:r>
               <w:rPr>
@@ -2026,7 +2019,7 @@
                 <w:sz w:val="24"/>
                 <w:szCs w:val="24"/>
               </w:rPr>
-              <w:t xml:space="preserve">the </w:t>
+              <w:t xml:space="preserve"> toughest p</w:t>
             </w:r>
             <w:r>
               <w:rPr>
@@ -2035,151 +2028,7 @@
                 <w:sz w:val="24"/>
                 <w:szCs w:val="24"/>
               </w:rPr>
-              <w:t>Top 5 Strikers (2017 till 2020)</w:t>
-            </w:r>
-            <w:r>
-              <w:rPr>
-                <w:rFonts w:asciiTheme="majorHAnsi" w:hAnsiTheme="majorHAnsi" w:cstheme="majorHAnsi"/>
-                <w:color w:val="1F497D" w:themeColor="text2"/>
-                <w:sz w:val="24"/>
-                <w:szCs w:val="24"/>
-                <w:highlight w:val="white"/>
-              </w:rPr>
-              <w:t xml:space="preserve"> </w:t>
-            </w:r>
-            <w:r>
-              <w:rPr>
-                <w:rFonts w:asciiTheme="majorHAnsi" w:hAnsiTheme="majorHAnsi" w:cstheme="majorHAnsi"/>
-                <w:color w:val="1F497D" w:themeColor="text2"/>
-                <w:sz w:val="24"/>
-                <w:szCs w:val="24"/>
-                <w:highlight w:val="white"/>
-              </w:rPr>
-              <w:t>in Europe?</w:t>
-            </w:r>
-          </w:p>
-          <w:p>
-            <w:pPr>
-              <w:rPr>
-                <w:rFonts w:asciiTheme="majorHAnsi" w:hAnsiTheme="majorHAnsi" w:cstheme="majorHAnsi"/>
-                <w:color w:val="1F497D" w:themeColor="text2"/>
-                <w:sz w:val="24"/>
-                <w:szCs w:val="24"/>
-                <w:shd w:val="clear" w:color="auto" w:fill="FFFFFF"/>
-              </w:rPr>
-            </w:pPr>
-            <w:r>
-              <w:rPr>
-                <w:rFonts w:asciiTheme="majorHAnsi" w:hAnsiTheme="majorHAnsi" w:cstheme="majorHAnsi"/>
-                <w:color w:val="1F497D" w:themeColor="text2"/>
-                <w:sz w:val="24"/>
-                <w:szCs w:val="24"/>
-                <w:shd w:val="clear" w:color="auto" w:fill="FFFFFF"/>
-              </w:rPr>
-              <w:t>What is the p</w:t>
-            </w:r>
-            <w:r>
-              <w:rPr>
-                <w:rFonts w:asciiTheme="majorHAnsi" w:hAnsiTheme="majorHAnsi" w:cstheme="majorHAnsi"/>
-                <w:color w:val="1F497D" w:themeColor="text2"/>
-                <w:sz w:val="24"/>
-                <w:szCs w:val="24"/>
-                <w:shd w:val="clear" w:color="auto" w:fill="FFFFFF"/>
-              </w:rPr>
-              <w:t>layers Ag</w:t>
-            </w:r>
-            <w:r>
-              <w:rPr>
-                <w:rFonts w:asciiTheme="majorHAnsi" w:hAnsiTheme="majorHAnsi" w:cstheme="majorHAnsi"/>
-                <w:color w:val="1F497D" w:themeColor="text2"/>
-                <w:sz w:val="24"/>
-                <w:szCs w:val="24"/>
-                <w:shd w:val="clear" w:color="auto" w:fill="FFFFFF"/>
-              </w:rPr>
-              <w:t>e categorization?</w:t>
-            </w:r>
-          </w:p>
-          <w:p>
-            <w:pPr>
-              <w:rPr>
-                <w:rFonts w:asciiTheme="majorHAnsi" w:hAnsiTheme="majorHAnsi" w:cstheme="majorHAnsi"/>
-                <w:color w:val="1F497D" w:themeColor="text2"/>
-                <w:sz w:val="24"/>
-                <w:szCs w:val="24"/>
-              </w:rPr>
-            </w:pPr>
-            <w:r>
-              <w:rPr>
-                <w:rFonts w:asciiTheme="majorHAnsi" w:hAnsiTheme="majorHAnsi" w:cstheme="majorHAnsi"/>
-                <w:color w:val="1F497D" w:themeColor="text2"/>
-                <w:sz w:val="24"/>
-                <w:szCs w:val="24"/>
-                <w:highlight w:val="white"/>
-              </w:rPr>
-              <w:t xml:space="preserve">Who </w:t>
-            </w:r>
-            <w:r>
-              <w:rPr>
-                <w:rFonts w:asciiTheme="majorHAnsi" w:hAnsiTheme="majorHAnsi" w:cstheme="majorHAnsi"/>
-                <w:color w:val="1F497D" w:themeColor="text2"/>
-                <w:sz w:val="24"/>
-                <w:szCs w:val="24"/>
-              </w:rPr>
-              <w:t xml:space="preserve">are the </w:t>
-            </w:r>
-            <w:r>
-              <w:rPr>
-                <w:rFonts w:asciiTheme="majorHAnsi" w:hAnsiTheme="majorHAnsi" w:cstheme="majorHAnsi"/>
-                <w:color w:val="1F497D" w:themeColor="text2"/>
-                <w:sz w:val="24"/>
-                <w:szCs w:val="24"/>
-              </w:rPr>
-              <w:t>Top 10 Pl</w:t>
-            </w:r>
-            <w:r>
-              <w:rPr>
-                <w:rFonts w:asciiTheme="majorHAnsi" w:hAnsiTheme="majorHAnsi" w:cstheme="majorHAnsi"/>
-                <w:color w:val="1F497D" w:themeColor="text2"/>
-                <w:sz w:val="24"/>
-                <w:szCs w:val="24"/>
-              </w:rPr>
-              <w:t>a</w:t>
-            </w:r>
-            <w:r>
-              <w:rPr>
-                <w:rFonts w:asciiTheme="majorHAnsi" w:hAnsiTheme="majorHAnsi" w:cstheme="majorHAnsi"/>
-                <w:color w:val="1F497D" w:themeColor="text2"/>
-                <w:sz w:val="24"/>
-                <w:szCs w:val="24"/>
-              </w:rPr>
-              <w:t xml:space="preserve">yers with </w:t>
-            </w:r>
-            <w:r>
-              <w:rPr>
-                <w:rFonts w:asciiTheme="majorHAnsi" w:hAnsiTheme="majorHAnsi" w:cstheme="majorHAnsi"/>
-                <w:color w:val="1F497D" w:themeColor="text2"/>
-                <w:sz w:val="24"/>
-                <w:szCs w:val="24"/>
-              </w:rPr>
-              <w:t>the greatest</w:t>
-            </w:r>
-            <w:r>
-              <w:rPr>
-                <w:rFonts w:asciiTheme="majorHAnsi" w:hAnsiTheme="majorHAnsi" w:cstheme="majorHAnsi"/>
-                <w:color w:val="1F497D" w:themeColor="text2"/>
-                <w:sz w:val="24"/>
-                <w:szCs w:val="24"/>
-              </w:rPr>
-              <w:t xml:space="preserve"> number of Red Cards</w:t>
-            </w:r>
-            <w:r>
-              <w:rPr>
-                <w:rFonts w:asciiTheme="majorHAnsi" w:hAnsiTheme="majorHAnsi" w:cstheme="majorHAnsi"/>
-                <w:color w:val="1F497D" w:themeColor="text2"/>
-                <w:sz w:val="24"/>
-                <w:szCs w:val="24"/>
-              </w:rPr>
-              <w:t>?</w:t>
+              <w:t>layers with the greatest number of Red Cards?</w:t>
             </w:r>
           </w:p>
           <w:p>

</xml_diff>